<commit_message>
add file ve dense captioning
</commit_message>
<xml_diff>
--- a/Dense Captioning.docx
+++ b/Dense Captioning.docx
@@ -42,7 +42,19 @@
           <w:rPr>
             <w:rStyle w:val="Hyperlink"/>
           </w:rPr>
-          <w:t>tomg-group-umd/pixelprose at main (huggingface.co)</w:t>
+          <w:t>tomg-group-umd/pixelprose at main (hugging</w:t>
+        </w:r>
+        <w:r>
+          <w:rPr>
+            <w:rStyle w:val="Hyperlink"/>
+          </w:rPr>
+          <w:t>f</w:t>
+        </w:r>
+        <w:r>
+          <w:rPr>
+            <w:rStyle w:val="Hyperlink"/>
+          </w:rPr>
+          <w:t>ace.co)</w:t>
         </w:r>
       </w:hyperlink>
     </w:p>
@@ -117,12 +129,8 @@
       </w:r>
     </w:p>
     <w:p>
-      <w:pPr>
-        <w:pStyle w:val="ListParagraph"/>
-        <w:ind w:left="927" w:firstLine="0"/>
-      </w:pPr>
       <w:r>
-        <w:t>VinVL:</w:t>
+        <w:t>DenseCap:</w:t>
       </w:r>
     </w:p>
     <w:p>
@@ -130,7 +138,7 @@
         <w:pStyle w:val="ListParagraph"/>
         <w:numPr>
           <w:ilvl w:val="0"/>
-          <w:numId w:val="5"/>
+          <w:numId w:val="6"/>
         </w:numPr>
       </w:pPr>
       <w:hyperlink r:id="rId7" w:history="1">
@@ -138,47 +146,25 @@
           <w:rPr>
             <w:rStyle w:val="Hyperlink"/>
           </w:rPr>
-          <w:t>VinVL/docs at main · pzzhang/VinVL (github.com)</w:t>
+          <w:t>jcjohnson/densecap: Dense ima</w:t>
         </w:r>
-      </w:hyperlink>
-    </w:p>
-    <w:p>
-      <w:pPr>
-        <w:pStyle w:val="ListParagraph"/>
-        <w:numPr>
-          <w:ilvl w:val="0"/>
-          <w:numId w:val="5"/>
-        </w:numPr>
-      </w:pPr>
-      <w:hyperlink r:id="rId8" w:history="1">
         <w:r>
           <w:rPr>
             <w:rStyle w:val="Hyperlink"/>
           </w:rPr>
-          <w:t>VinVL: Revisiting Visual Representations in Vision-Language Models | Papers With Code</w:t>
+          <w:t>g</w:t>
         </w:r>
-      </w:hyperlink>
-    </w:p>
-    <w:p>
-      <w:pPr>
-        <w:pStyle w:val="ListParagraph"/>
-        <w:numPr>
-          <w:ilvl w:val="0"/>
-          <w:numId w:val="5"/>
-        </w:numPr>
-      </w:pPr>
-      <w:hyperlink r:id="rId9" w:history="1">
         <w:r>
           <w:rPr>
             <w:rStyle w:val="Hyperlink"/>
           </w:rPr>
-          <w:t>VinVL: Revisiting Visual Representations in Vision-Language Models (thecvf.com)</w:t>
+          <w:t>e captioning in Torch (github.com)</w:t>
         </w:r>
       </w:hyperlink>
     </w:p>
     <w:p>
       <w:r>
-        <w:t xml:space="preserve"> DenseCap:</w:t>
+        <w:t>Các bước thực hiện chính của model:</w:t>
       </w:r>
     </w:p>
     <w:p>
@@ -186,41 +172,42 @@
         <w:pStyle w:val="ListParagraph"/>
         <w:numPr>
           <w:ilvl w:val="0"/>
-          <w:numId w:val="6"/>
+          <w:numId w:val="9"/>
         </w:numPr>
       </w:pPr>
-      <w:hyperlink r:id="rId10" w:history="1">
-        <w:r>
-          <w:rPr>
-            <w:rStyle w:val="Hyperlink"/>
-          </w:rPr>
-          <w:t>jcjohnson/densecap: Dense image captioning in Torch (github.com)</w:t>
-        </w:r>
-      </w:hyperlink>
+      <w:r>
+        <w:t>Trích xuất vùng ảnh (Region Proposal Network): RPN quét toàn bộ ảnh tạo ra các đề xuất về những vùng có thể chứa các đối tượng và khu vực cần mô tả.</w:t>
+      </w:r>
+      <w:r>
+        <w:t xml:space="preserve"> </w:t>
+      </w:r>
+      <w:r>
+        <w:lastRenderedPageBreak/>
+        <w:t>Tạo ra một số lượng lớn các bounding box dựa trên các anchor points với nhiều tỷ lệ và kích thước khác nhau.</w:t>
+      </w:r>
     </w:p>
     <w:p>
       <w:pPr>
         <w:pStyle w:val="ListParagraph"/>
         <w:numPr>
           <w:ilvl w:val="0"/>
-          <w:numId w:val="6"/>
+          <w:numId w:val="9"/>
         </w:numPr>
       </w:pPr>
-      <w:hyperlink r:id="rId11" w:anchor=":~:text=The%20architecture%20is%20composed%20of%20a" w:history="1">
-        <w:r>
-          <w:rPr>
-            <w:rStyle w:val="Hyperlink"/>
-          </w:rPr>
-          <w:t>DenseCap: Fully Convolutional Localization Networks for Dense Captioning | Papers With Code</w:t>
-        </w:r>
-      </w:hyperlink>
-    </w:p>
-    <w:p>
       <w:r>
-        <w:t>Bottom-Up and Top-Down Attention Model</w:t>
+        <w:t>Trích xuất đặc trưng (Feature Extraction): Sau khi xác định các vùng đề xuất, DenseCap sử dụng một mô hình CNN để trích xuất đặc trưng của từng vùng này.</w:t>
       </w:r>
       <w:r>
-        <w:t>:</w:t>
+        <w:t xml:space="preserve"> </w:t>
+      </w:r>
+      <w:r>
+        <w:t>Mỗi vùng đề xuất được đưa qua một CNN để thu được các vector đặc trưng đại diện.</w:t>
+      </w:r>
+      <w:r>
+        <w:t xml:space="preserve"> </w:t>
+      </w:r>
+      <w:r>
+        <w:t>Các vector đặc trưng này bao gồm thông tin về cấu trúc và ngữ cảnh của vùng ảnh đó.</w:t>
       </w:r>
     </w:p>
     <w:p>
@@ -228,53 +215,28 @@
         <w:pStyle w:val="ListParagraph"/>
         <w:numPr>
           <w:ilvl w:val="0"/>
-          <w:numId w:val="8"/>
+          <w:numId w:val="9"/>
         </w:numPr>
       </w:pPr>
-      <w:hyperlink r:id="rId12" w:history="1">
-        <w:r>
-          <w:rPr>
-            <w:rStyle w:val="Hyperlink"/>
-          </w:rPr>
-          <w:t>bottom-up-attention/README.md at master · peteanderson80/bottom-up-attention (github.com)</w:t>
-        </w:r>
-      </w:hyperlink>
+      <w:r>
+        <w:t xml:space="preserve">Tạo mô tả (Captioning): </w:t>
+      </w:r>
+      <w:r>
+        <w:t>Với mỗi vùng ảnh được phát hiện và trích xuất đặc trưng, mô hình sử dụng một Captioning Network để tạo ra mô tả</w:t>
+      </w:r>
+      <w:r>
+        <w:t>.</w:t>
+      </w:r>
+      <w:r>
+        <w:t>Mỗi vector đặc trưng của vùng ảnh sẽ được chuyển qua một Recurrent Neural Network (RNN) hoặc Long Short-Term Memory (LSTM) để tạo ra chuỗi mô tả.</w:t>
+      </w:r>
     </w:p>
     <w:p>
       <w:pPr>
         <w:pStyle w:val="ListParagraph"/>
-        <w:numPr>
-          <w:ilvl w:val="0"/>
-          <w:numId w:val="8"/>
-        </w:numPr>
-      </w:pPr>
-      <w:hyperlink r:id="rId13" w:anchor=":~:text=In%20this%20work,%20we%20propose%20a" w:history="1">
-        <w:r>
-          <w:rPr>
-            <w:rStyle w:val="Hyperlink"/>
-          </w:rPr>
-          <w:t>[1707.07998] Bottom-Up and Top-Down Attention for Image Captioning and Visual Question Answering (arxiv.org)</w:t>
-        </w:r>
-      </w:hyperlink>
+        <w:ind w:left="1287" w:firstLine="0"/>
+      </w:pPr>
     </w:p>
-    <w:p>
-      <w:pPr>
-        <w:pStyle w:val="ListParagraph"/>
-        <w:numPr>
-          <w:ilvl w:val="0"/>
-          <w:numId w:val="8"/>
-        </w:numPr>
-      </w:pPr>
-      <w:hyperlink r:id="rId14" w:history="1">
-        <w:r>
-          <w:rPr>
-            <w:rStyle w:val="Hyperlink"/>
-          </w:rPr>
-          <w:t>1707.07998 (arxiv.org)</w:t>
-        </w:r>
-      </w:hyperlink>
-    </w:p>
-    <w:p/>
     <w:p/>
     <w:sectPr>
       <w:pgSz w:w="12240" w:h="15840"/>
@@ -806,6 +768,119 @@
     </w:lvl>
   </w:abstractNum>
   <w:abstractNum w:abstractNumId="5" w15:restartNumberingAfterBreak="0">
+    <w:nsid w:val="4E1F3CC4"/>
+    <w:multiLevelType w:val="hybridMultilevel"/>
+    <w:tmpl w:val="EFAAE74C"/>
+    <w:lvl w:ilvl="0" w:tplc="181A1A32">
+      <w:start w:val="1"/>
+      <w:numFmt w:val="bullet"/>
+      <w:lvlText w:val=""/>
+      <w:lvlJc w:val="left"/>
+      <w:pPr>
+        <w:ind w:left="1287" w:hanging="360"/>
+      </w:pPr>
+      <w:rPr>
+        <w:rFonts w:ascii="Symbol" w:hAnsi="Symbol" w:hint="default"/>
+      </w:rPr>
+    </w:lvl>
+    <w:lvl w:ilvl="1" w:tplc="04090003" w:tentative="1">
+      <w:start w:val="1"/>
+      <w:numFmt w:val="bullet"/>
+      <w:lvlText w:val="o"/>
+      <w:lvlJc w:val="left"/>
+      <w:pPr>
+        <w:ind w:left="2007" w:hanging="360"/>
+      </w:pPr>
+      <w:rPr>
+        <w:rFonts w:ascii="Courier New" w:hAnsi="Courier New" w:cs="Courier New" w:hint="default"/>
+      </w:rPr>
+    </w:lvl>
+    <w:lvl w:ilvl="2" w:tplc="04090005" w:tentative="1">
+      <w:start w:val="1"/>
+      <w:numFmt w:val="bullet"/>
+      <w:lvlText w:val=""/>
+      <w:lvlJc w:val="left"/>
+      <w:pPr>
+        <w:ind w:left="2727" w:hanging="360"/>
+      </w:pPr>
+      <w:rPr>
+        <w:rFonts w:ascii="Wingdings" w:hAnsi="Wingdings" w:hint="default"/>
+      </w:rPr>
+    </w:lvl>
+    <w:lvl w:ilvl="3" w:tplc="04090001" w:tentative="1">
+      <w:start w:val="1"/>
+      <w:numFmt w:val="bullet"/>
+      <w:lvlText w:val=""/>
+      <w:lvlJc w:val="left"/>
+      <w:pPr>
+        <w:ind w:left="3447" w:hanging="360"/>
+      </w:pPr>
+      <w:rPr>
+        <w:rFonts w:ascii="Symbol" w:hAnsi="Symbol" w:hint="default"/>
+      </w:rPr>
+    </w:lvl>
+    <w:lvl w:ilvl="4" w:tplc="04090003" w:tentative="1">
+      <w:start w:val="1"/>
+      <w:numFmt w:val="bullet"/>
+      <w:lvlText w:val="o"/>
+      <w:lvlJc w:val="left"/>
+      <w:pPr>
+        <w:ind w:left="4167" w:hanging="360"/>
+      </w:pPr>
+      <w:rPr>
+        <w:rFonts w:ascii="Courier New" w:hAnsi="Courier New" w:cs="Courier New" w:hint="default"/>
+      </w:rPr>
+    </w:lvl>
+    <w:lvl w:ilvl="5" w:tplc="04090005" w:tentative="1">
+      <w:start w:val="1"/>
+      <w:numFmt w:val="bullet"/>
+      <w:lvlText w:val=""/>
+      <w:lvlJc w:val="left"/>
+      <w:pPr>
+        <w:ind w:left="4887" w:hanging="360"/>
+      </w:pPr>
+      <w:rPr>
+        <w:rFonts w:ascii="Wingdings" w:hAnsi="Wingdings" w:hint="default"/>
+      </w:rPr>
+    </w:lvl>
+    <w:lvl w:ilvl="6" w:tplc="04090001" w:tentative="1">
+      <w:start w:val="1"/>
+      <w:numFmt w:val="bullet"/>
+      <w:lvlText w:val=""/>
+      <w:lvlJc w:val="left"/>
+      <w:pPr>
+        <w:ind w:left="5607" w:hanging="360"/>
+      </w:pPr>
+      <w:rPr>
+        <w:rFonts w:ascii="Symbol" w:hAnsi="Symbol" w:hint="default"/>
+      </w:rPr>
+    </w:lvl>
+    <w:lvl w:ilvl="7" w:tplc="04090003" w:tentative="1">
+      <w:start w:val="1"/>
+      <w:numFmt w:val="bullet"/>
+      <w:lvlText w:val="o"/>
+      <w:lvlJc w:val="left"/>
+      <w:pPr>
+        <w:ind w:left="6327" w:hanging="360"/>
+      </w:pPr>
+      <w:rPr>
+        <w:rFonts w:ascii="Courier New" w:hAnsi="Courier New" w:cs="Courier New" w:hint="default"/>
+      </w:rPr>
+    </w:lvl>
+    <w:lvl w:ilvl="8" w:tplc="04090005" w:tentative="1">
+      <w:start w:val="1"/>
+      <w:numFmt w:val="bullet"/>
+      <w:lvlText w:val=""/>
+      <w:lvlJc w:val="left"/>
+      <w:pPr>
+        <w:ind w:left="7047" w:hanging="360"/>
+      </w:pPr>
+      <w:rPr>
+        <w:rFonts w:ascii="Wingdings" w:hAnsi="Wingdings" w:hint="default"/>
+      </w:rPr>
+    </w:lvl>
+  </w:abstractNum>
+  <w:abstractNum w:abstractNumId="6" w15:restartNumberingAfterBreak="0">
     <w:nsid w:val="641419FD"/>
     <w:multiLevelType w:val="hybridMultilevel"/>
     <w:tmpl w:val="C0E0EDEE"/>
@@ -894,7 +969,7 @@
       </w:pPr>
     </w:lvl>
   </w:abstractNum>
-  <w:abstractNum w:abstractNumId="6" w15:restartNumberingAfterBreak="0">
+  <w:abstractNum w:abstractNumId="7" w15:restartNumberingAfterBreak="0">
     <w:nsid w:val="6F3B6F0E"/>
     <w:multiLevelType w:val="multilevel"/>
     <w:tmpl w:val="58424E04"/>
@@ -1043,7 +1118,7 @@
       </w:rPr>
     </w:lvl>
   </w:abstractNum>
-  <w:abstractNum w:abstractNumId="7" w15:restartNumberingAfterBreak="0">
+  <w:abstractNum w:abstractNumId="8" w15:restartNumberingAfterBreak="0">
     <w:nsid w:val="79E775A8"/>
     <w:multiLevelType w:val="hybridMultilevel"/>
     <w:tmpl w:val="1624CD34"/>
@@ -1156,8 +1231,157 @@
       </w:rPr>
     </w:lvl>
   </w:abstractNum>
+  <w:abstractNum w:abstractNumId="9" w15:restartNumberingAfterBreak="0">
+    <w:nsid w:val="7F3B5C03"/>
+    <w:multiLevelType w:val="multilevel"/>
+    <w:tmpl w:val="54F6D81E"/>
+    <w:lvl w:ilvl="0">
+      <w:start w:val="1"/>
+      <w:numFmt w:val="bullet"/>
+      <w:lvlText w:val=""/>
+      <w:lvlJc w:val="left"/>
+      <w:pPr>
+        <w:tabs>
+          <w:tab w:val="num" w:pos="720"/>
+        </w:tabs>
+        <w:ind w:left="720" w:hanging="360"/>
+      </w:pPr>
+      <w:rPr>
+        <w:rFonts w:ascii="Symbol" w:hAnsi="Symbol" w:hint="default"/>
+        <w:sz w:val="20"/>
+      </w:rPr>
+    </w:lvl>
+    <w:lvl w:ilvl="1" w:tentative="1">
+      <w:start w:val="1"/>
+      <w:numFmt w:val="bullet"/>
+      <w:lvlText w:val="o"/>
+      <w:lvlJc w:val="left"/>
+      <w:pPr>
+        <w:tabs>
+          <w:tab w:val="num" w:pos="1440"/>
+        </w:tabs>
+        <w:ind w:left="1440" w:hanging="360"/>
+      </w:pPr>
+      <w:rPr>
+        <w:rFonts w:ascii="Courier New" w:hAnsi="Courier New" w:hint="default"/>
+        <w:sz w:val="20"/>
+      </w:rPr>
+    </w:lvl>
+    <w:lvl w:ilvl="2" w:tentative="1">
+      <w:start w:val="1"/>
+      <w:numFmt w:val="bullet"/>
+      <w:lvlText w:val=""/>
+      <w:lvlJc w:val="left"/>
+      <w:pPr>
+        <w:tabs>
+          <w:tab w:val="num" w:pos="2160"/>
+        </w:tabs>
+        <w:ind w:left="2160" w:hanging="360"/>
+      </w:pPr>
+      <w:rPr>
+        <w:rFonts w:ascii="Wingdings" w:hAnsi="Wingdings" w:hint="default"/>
+        <w:sz w:val="20"/>
+      </w:rPr>
+    </w:lvl>
+    <w:lvl w:ilvl="3" w:tentative="1">
+      <w:start w:val="1"/>
+      <w:numFmt w:val="bullet"/>
+      <w:lvlText w:val=""/>
+      <w:lvlJc w:val="left"/>
+      <w:pPr>
+        <w:tabs>
+          <w:tab w:val="num" w:pos="2880"/>
+        </w:tabs>
+        <w:ind w:left="2880" w:hanging="360"/>
+      </w:pPr>
+      <w:rPr>
+        <w:rFonts w:ascii="Wingdings" w:hAnsi="Wingdings" w:hint="default"/>
+        <w:sz w:val="20"/>
+      </w:rPr>
+    </w:lvl>
+    <w:lvl w:ilvl="4" w:tentative="1">
+      <w:start w:val="1"/>
+      <w:numFmt w:val="bullet"/>
+      <w:lvlText w:val=""/>
+      <w:lvlJc w:val="left"/>
+      <w:pPr>
+        <w:tabs>
+          <w:tab w:val="num" w:pos="3600"/>
+        </w:tabs>
+        <w:ind w:left="3600" w:hanging="360"/>
+      </w:pPr>
+      <w:rPr>
+        <w:rFonts w:ascii="Wingdings" w:hAnsi="Wingdings" w:hint="default"/>
+        <w:sz w:val="20"/>
+      </w:rPr>
+    </w:lvl>
+    <w:lvl w:ilvl="5" w:tentative="1">
+      <w:start w:val="1"/>
+      <w:numFmt w:val="bullet"/>
+      <w:lvlText w:val=""/>
+      <w:lvlJc w:val="left"/>
+      <w:pPr>
+        <w:tabs>
+          <w:tab w:val="num" w:pos="4320"/>
+        </w:tabs>
+        <w:ind w:left="4320" w:hanging="360"/>
+      </w:pPr>
+      <w:rPr>
+        <w:rFonts w:ascii="Wingdings" w:hAnsi="Wingdings" w:hint="default"/>
+        <w:sz w:val="20"/>
+      </w:rPr>
+    </w:lvl>
+    <w:lvl w:ilvl="6" w:tentative="1">
+      <w:start w:val="1"/>
+      <w:numFmt w:val="bullet"/>
+      <w:lvlText w:val=""/>
+      <w:lvlJc w:val="left"/>
+      <w:pPr>
+        <w:tabs>
+          <w:tab w:val="num" w:pos="5040"/>
+        </w:tabs>
+        <w:ind w:left="5040" w:hanging="360"/>
+      </w:pPr>
+      <w:rPr>
+        <w:rFonts w:ascii="Wingdings" w:hAnsi="Wingdings" w:hint="default"/>
+        <w:sz w:val="20"/>
+      </w:rPr>
+    </w:lvl>
+    <w:lvl w:ilvl="7" w:tentative="1">
+      <w:start w:val="1"/>
+      <w:numFmt w:val="bullet"/>
+      <w:lvlText w:val=""/>
+      <w:lvlJc w:val="left"/>
+      <w:pPr>
+        <w:tabs>
+          <w:tab w:val="num" w:pos="5760"/>
+        </w:tabs>
+        <w:ind w:left="5760" w:hanging="360"/>
+      </w:pPr>
+      <w:rPr>
+        <w:rFonts w:ascii="Wingdings" w:hAnsi="Wingdings" w:hint="default"/>
+        <w:sz w:val="20"/>
+      </w:rPr>
+    </w:lvl>
+    <w:lvl w:ilvl="8" w:tentative="1">
+      <w:start w:val="1"/>
+      <w:numFmt w:val="bullet"/>
+      <w:lvlText w:val=""/>
+      <w:lvlJc w:val="left"/>
+      <w:pPr>
+        <w:tabs>
+          <w:tab w:val="num" w:pos="6480"/>
+        </w:tabs>
+        <w:ind w:left="6480" w:hanging="360"/>
+      </w:pPr>
+      <w:rPr>
+        <w:rFonts w:ascii="Wingdings" w:hAnsi="Wingdings" w:hint="default"/>
+        <w:sz w:val="20"/>
+      </w:rPr>
+    </w:lvl>
+  </w:abstractNum>
   <w:num w:numId="1" w16cid:durableId="62532764">
-    <w:abstractNumId w:val="5"/>
+    <w:abstractNumId w:val="6"/>
   </w:num>
   <w:num w:numId="2" w16cid:durableId="1776897183">
     <w:abstractNumId w:val="3"/>
@@ -1175,10 +1399,16 @@
     <w:abstractNumId w:val="0"/>
   </w:num>
   <w:num w:numId="7" w16cid:durableId="1015889375">
-    <w:abstractNumId w:val="6"/>
+    <w:abstractNumId w:val="7"/>
   </w:num>
   <w:num w:numId="8" w16cid:durableId="1629121659">
-    <w:abstractNumId w:val="7"/>
+    <w:abstractNumId w:val="8"/>
+  </w:num>
+  <w:num w:numId="9" w16cid:durableId="1632248148">
+    <w:abstractNumId w:val="5"/>
+  </w:num>
+  <w:num w:numId="10" w16cid:durableId="1482042509">
+    <w:abstractNumId w:val="9"/>
   </w:num>
 </w:numbering>
 </file>
@@ -2144,6 +2374,19 @@
       <w:u w:val="single"/>
     </w:rPr>
   </w:style>
+  <w:style w:type="paragraph" w:styleId="NormalWeb">
+    <w:name w:val="Normal (Web)"/>
+    <w:basedOn w:val="Normal"/>
+    <w:uiPriority w:val="99"/>
+    <w:semiHidden/>
+    <w:unhideWhenUsed/>
+    <w:rsid w:val="00E53249"/>
+    <w:rPr>
+      <w:rFonts w:cs="Times New Roman"/>
+      <w:sz w:val="24"/>
+      <w:szCs w:val="24"/>
+    </w:rPr>
+  </w:style>
 </w:styles>
 </file>
 

</xml_diff>